<commit_message>
updated proposal for submission
</commit_message>
<xml_diff>
--- a/Proposal/Proposal.docx
+++ b/Proposal/Proposal.docx
@@ -245,10 +245,7 @@
         <w:jc w:val="both"/>
       </w:pPr>
       <w:r>
-        <w:t xml:space="preserve">The provisioner on the other hand monitors the network and is responsible for adding or removing nodes from the topology. This entity needs to communicate with the single devices, updating the network map and forcing them to adjust their routing table according to the user’s requirements. </w:t>
-      </w:r>
-      <w:r>
-        <w:t>The provisioner-nodes and nodes-nodes communications should succeed with a suitable protocol. Our first thought regards Sockets</w:t>
+        <w:t>The provisioner on the other hand monitors the network and is responsible for adding or removing nodes from the topology. This entity needs to communicate with the single devices, updating the network map and forcing them to adjust their routing table according to the user’s requirements. The provisioner-nodes and nodes-nodes communications should succeed with a suitable protocol. Our first thought regards Sockets</w:t>
       </w:r>
       <w:r>
         <w:t>.</w:t>
@@ -286,15 +283,7 @@
       </w:pPr>
       <w:r>
         <w:lastRenderedPageBreak/>
-        <w:t xml:space="preserve">The service running of this topology is a chat service. We want to take advantage of the Bluetooth Serial Port Profile (SPP) that allows an already implemented way on how to send messages. To open the ports and get device information as well as to extract and read the content of the serial terminal, we rely on the Python library </w:t>
-      </w:r>
-      <w:proofErr w:type="spellStart"/>
-      <w:r>
-        <w:t>PySerial</w:t>
-      </w:r>
-      <w:proofErr w:type="spellEnd"/>
-      <w:r>
-        <w:t>.</w:t>
+        <w:t>The service running of this topology is a chat. We want to take advantage of the Bluetooth Serial Port Profile (SPP) that allows an already implemented way on how to send messages. To open the ports and get device information as well as to extract and read the content of the serial terminal, we rely on the Python library PySerial.</w:t>
       </w:r>
       <w:r>
         <w:t xml:space="preserve"> Our additional goal is to create a very simple </w:t>
@@ -468,6 +457,9 @@
       </w:r>
       <w:r>
         <w:t>UI for our chat service.</w:t>
+      </w:r>
+      <w:r>
+        <w:t xml:space="preserve"> For this part we plan to finish 2 weeks before report submission.</w:t>
       </w:r>
     </w:p>
     <w:p>
@@ -607,19 +599,11 @@
         <w:lang w:val="de-DE"/>
       </w:rPr>
     </w:pPr>
-    <w:proofErr w:type="spellStart"/>
     <w:r>
       <w:rPr>
         <w:lang w:val="de-DE"/>
       </w:rPr>
-      <w:t>Anamah</w:t>
-    </w:r>
-    <w:proofErr w:type="spellEnd"/>
-    <w:r>
-      <w:rPr>
-        <w:lang w:val="de-DE"/>
-      </w:rPr>
-      <w:t>, Fischer, Parmigiani</w:t>
+      <w:t>Anamah, Fischer, Parmigiani</w:t>
     </w:r>
   </w:p>
 </w:ftr>

</xml_diff>